<commit_message>
added test file updated requirements and updated train test serve script
</commit_message>
<xml_diff>
--- a/Tasks Broken Down For Submission.docx
+++ b/Tasks Broken Down For Submission.docx
@@ -1347,7 +1347,36 @@
           <w:lang w:eastAsia="en-GB"/>
           <w14:ligatures w14:val="none"/>
         </w:rPr>
-        <w:t xml:space="preserve"> the model using pickle ready to be used for inference</w:t>
+        <w:t xml:space="preserve"> the model using </w:t>
+      </w:r>
+      <w:proofErr w:type="spellStart"/>
+      <w:r>
+        <w:rPr>
+          <w:rFonts w:ascii="Times New Roman" w:eastAsia="Times New Roman" w:hAnsi="Times New Roman" w:cs="Times New Roman"/>
+          <w:kern w:val="0"/>
+          <w:lang w:eastAsia="en-GB"/>
+          <w14:ligatures w14:val="none"/>
+        </w:rPr>
+        <w:t>joblib</w:t>
+      </w:r>
+      <w:proofErr w:type="spellEnd"/>
+      <w:r>
+        <w:rPr>
+          <w:rFonts w:ascii="Times New Roman" w:eastAsia="Times New Roman" w:hAnsi="Times New Roman" w:cs="Times New Roman"/>
+          <w:kern w:val="0"/>
+          <w:lang w:eastAsia="en-GB"/>
+          <w14:ligatures w14:val="none"/>
+        </w:rPr>
+        <w:t xml:space="preserve"> (along with the one hot encoder and feature names)</w:t>
+      </w:r>
+      <w:r>
+        <w:rPr>
+          <w:rFonts w:ascii="Times New Roman" w:eastAsia="Times New Roman" w:hAnsi="Times New Roman" w:cs="Times New Roman"/>
+          <w:kern w:val="0"/>
+          <w:lang w:eastAsia="en-GB"/>
+          <w14:ligatures w14:val="none"/>
+        </w:rPr>
+        <w:t xml:space="preserve"> ready to be used for inference</w:t>
       </w:r>
       <w:r>
         <w:rPr>
@@ -1516,6 +1545,24 @@
         </w:rPr>
         <w:t>.</w:t>
       </w:r>
+      <w:r>
+        <w:rPr>
+          <w:rFonts w:ascii="Times New Roman" w:eastAsia="Times New Roman" w:hAnsi="Times New Roman" w:cs="Times New Roman"/>
+          <w:kern w:val="0"/>
+          <w:lang w:eastAsia="en-GB"/>
+          <w14:ligatures w14:val="none"/>
+        </w:rPr>
+        <w:t xml:space="preserve"> An improvement for this would be splitting each part of the script into separate files for modularity</w:t>
+      </w:r>
+      <w:r>
+        <w:rPr>
+          <w:rFonts w:ascii="Times New Roman" w:eastAsia="Times New Roman" w:hAnsi="Times New Roman" w:cs="Times New Roman"/>
+          <w:kern w:val="0"/>
+          <w:lang w:eastAsia="en-GB"/>
+          <w14:ligatures w14:val="none"/>
+        </w:rPr>
+        <w:t>.</w:t>
+      </w:r>
     </w:p>
     <w:p>
       <w:pPr>
@@ -1597,6 +1644,32 @@
         </w:rPr>
         <w:t>Instances used for running the notebook can also be encrypted using AWS KMS</w:t>
       </w:r>
+      <w:r>
+        <w:rPr>
+          <w:lang w:eastAsia="en-GB"/>
+        </w:rPr>
+        <w:t xml:space="preserve">. For scaling </w:t>
+      </w:r>
+      <w:proofErr w:type="spellStart"/>
+      <w:r>
+        <w:rPr>
+          <w:lang w:eastAsia="en-GB"/>
+        </w:rPr>
+        <w:t>sagemaker</w:t>
+      </w:r>
+      <w:proofErr w:type="spellEnd"/>
+      <w:r>
+        <w:rPr>
+          <w:lang w:eastAsia="en-GB"/>
+        </w:rPr>
+        <w:t xml:space="preserve"> supports autoscaling for models hosted on the real time inference endpoint</w:t>
+      </w:r>
+      <w:r>
+        <w:rPr>
+          <w:lang w:eastAsia="en-GB"/>
+        </w:rPr>
+        <w:t>.</w:t>
+      </w:r>
     </w:p>
     <w:p>
       <w:pPr>
@@ -1875,6 +1948,37 @@
           <w:bCs w:val="0"/>
         </w:rPr>
         <w:t xml:space="preserve"> pipelines</w:t>
+      </w:r>
+    </w:p>
+    <w:p>
+      <w:pPr>
+        <w:pStyle w:val="ListParagraph"/>
+        <w:numPr>
+          <w:ilvl w:val="0"/>
+          <w:numId w:val="18"/>
+        </w:numPr>
+        <w:rPr>
+          <w:rStyle w:val="Strong"/>
+          <w:b w:val="0"/>
+          <w:bCs w:val="0"/>
+          <w:lang w:eastAsia="en-GB"/>
+        </w:rPr>
+      </w:pPr>
+      <w:r>
+        <w:rPr>
+          <w:rStyle w:val="Strong"/>
+          <w:b w:val="0"/>
+          <w:bCs w:val="0"/>
+        </w:rPr>
+        <w:t xml:space="preserve">An example test </w:t>
+      </w:r>
+      <w:r>
+        <w:rPr>
+          <w:rStyle w:val="Strong"/>
+          <w:b w:val="0"/>
+          <w:bCs w:val="0"/>
+        </w:rPr>
+        <w:t>file is giving to test the simple train test serve script</w:t>
       </w:r>
     </w:p>
     <w:p>

</xml_diff>